<commit_message>
30/9 and 1/10 Canva Log
-	Done a bit of functionality guide
</commit_message>
<xml_diff>
--- a/CanvaLogs.docx
+++ b/CanvaLogs.docx
@@ -30,15 +30,7 @@
         </w:rPr>
       </w:pPr>
       <w:r>
-        <w:t xml:space="preserve">Created </w:t>
-      </w:r>
-      <w:proofErr w:type="spellStart"/>
-      <w:r>
-        <w:t>canva</w:t>
-      </w:r>
-      <w:proofErr w:type="spellEnd"/>
-      <w:r>
-        <w:t xml:space="preserve"> presentation for user manual</w:t>
+        <w:t>Created canva presentation for user manual</w:t>
       </w:r>
     </w:p>
     <w:p>
@@ -54,15 +46,7 @@
         </w:rPr>
       </w:pPr>
       <w:r>
-        <w:t xml:space="preserve">Waiting for </w:t>
-      </w:r>
-      <w:proofErr w:type="spellStart"/>
-      <w:r>
-        <w:t>figma</w:t>
-      </w:r>
-      <w:proofErr w:type="spellEnd"/>
-      <w:r>
-        <w:t xml:space="preserve"> team to complete their work before proceeding </w:t>
+        <w:t xml:space="preserve">Waiting for figma team to complete their work before proceeding </w:t>
       </w:r>
     </w:p>
     <w:p>
@@ -126,6 +110,68 @@
       </w:pPr>
       <w:r>
         <w:t>Functionality guide not yet</w:t>
+      </w:r>
+    </w:p>
+    <w:p>
+      <w:pPr>
+        <w:rPr>
+          <w:b/>
+          <w:bCs/>
+        </w:rPr>
+      </w:pPr>
+      <w:r>
+        <w:rPr>
+          <w:b/>
+          <w:bCs/>
+        </w:rPr>
+        <w:t>30/10/2024</w:t>
+      </w:r>
+    </w:p>
+    <w:p>
+      <w:pPr>
+        <w:pStyle w:val="ListParagraph"/>
+        <w:numPr>
+          <w:ilvl w:val="0"/>
+          <w:numId w:val="1"/>
+        </w:numPr>
+        <w:rPr>
+          <w:b/>
+          <w:bCs/>
+        </w:rPr>
+      </w:pPr>
+      <w:r>
+        <w:t>Done a bit of functionality guide</w:t>
+      </w:r>
+    </w:p>
+    <w:p>
+      <w:pPr>
+        <w:rPr>
+          <w:b/>
+          <w:bCs/>
+        </w:rPr>
+      </w:pPr>
+      <w:r>
+        <w:rPr>
+          <w:b/>
+          <w:bCs/>
+        </w:rPr>
+        <w:t>1/10/2024</w:t>
+      </w:r>
+    </w:p>
+    <w:p>
+      <w:pPr>
+        <w:pStyle w:val="ListParagraph"/>
+        <w:numPr>
+          <w:ilvl w:val="0"/>
+          <w:numId w:val="1"/>
+        </w:numPr>
+        <w:rPr>
+          <w:b/>
+          <w:bCs/>
+        </w:rPr>
+      </w:pPr>
+      <w:r>
+        <w:t>Funtionality guide : done product selection/item selection/cart</w:t>
       </w:r>
     </w:p>
     <w:sectPr>

</xml_diff>